<commit_message>
LOGRE HACER LOS BOTONESgit statusgit statusgit status
</commit_message>
<xml_diff>
--- a/Calculadora_Indices_Masa_Corporal_V2.docx
+++ b/Calculadora_Indices_Masa_Corporal_V2.docx
@@ -1,6 +1,6 @@
 
 <file path=word/document.xml><?xml version="1.0" encoding="utf-8"?>
-<w:document xmlns:wpc="http://schemas.microsoft.com/office/word/2010/wordprocessingCanvas" xmlns:cx="http://schemas.microsoft.com/office/drawing/2014/chartex" xmlns:cx1="http://schemas.microsoft.com/office/drawing/2015/9/8/chartex" xmlns:cx2="http://schemas.microsoft.com/office/drawing/2015/10/21/chartex" xmlns:cx3="http://schemas.microsoft.com/office/drawing/2016/5/9/chartex" xmlns:cx4="http://schemas.microsoft.com/office/drawing/2016/5/10/chartex" xmlns:cx5="http://schemas.microsoft.com/office/drawing/2016/5/11/chartex" xmlns:cx6="http://schemas.microsoft.com/office/drawing/2016/5/12/chartex" xmlns:cx7="http://schemas.microsoft.com/office/drawing/2016/5/13/chartex" xmlns:cx8="http://schemas.microsoft.com/office/drawing/2016/5/14/chartex" xmlns:mc="http://schemas.openxmlformats.org/markup-compatibility/2006" xmlns:aink="http://schemas.microsoft.com/office/drawing/2016/ink" xmlns:am3d="http://schemas.microsoft.com/office/drawing/2017/model3d" xmlns:o="urn:schemas-microsoft-com:office:office" xmlns:r="http://schemas.openxmlformats.org/officeDocument/2006/relationships" xmlns:m="http://schemas.openxmlformats.org/officeDocument/2006/math" xmlns:v="urn:schemas-microsoft-com:vml" xmlns:wp14="http://schemas.microsoft.com/office/word/2010/wordprocessingDrawing" xmlns:wp="http://schemas.openxmlformats.org/drawingml/2006/wordprocessingDrawing" xmlns:w10="urn:schemas-microsoft-com:office:word" xmlns:w="http://schemas.openxmlformats.org/wordprocessingml/2006/main" xmlns:w14="http://schemas.microsoft.com/office/word/2010/wordml" xmlns:w15="http://schemas.microsoft.com/office/word/2012/wordml" xmlns:w16cid="http://schemas.microsoft.com/office/word/2016/wordml/cid" xmlns:w16se="http://schemas.microsoft.com/office/word/2015/wordml/symex" xmlns:wpg="http://schemas.microsoft.com/office/word/2010/wordprocessingGroup" xmlns:wpi="http://schemas.microsoft.com/office/word/2010/wordprocessingInk" xmlns:wne="http://schemas.microsoft.com/office/word/2006/wordml" xmlns:wps="http://schemas.microsoft.com/office/word/2010/wordprocessingShape" mc:Ignorable="w14 w15 w16se w16cid wp14">
+<w:document xmlns:wpc="http://schemas.microsoft.com/office/word/2010/wordprocessingCanvas" xmlns:cx="http://schemas.microsoft.com/office/drawing/2014/chartex" xmlns:cx1="http://schemas.microsoft.com/office/drawing/2015/9/8/chartex" xmlns:cx2="http://schemas.microsoft.com/office/drawing/2015/10/21/chartex" xmlns:cx3="http://schemas.microsoft.com/office/drawing/2016/5/9/chartex" xmlns:cx4="http://schemas.microsoft.com/office/drawing/2016/5/10/chartex" xmlns:cx5="http://schemas.microsoft.com/office/drawing/2016/5/11/chartex" xmlns:cx6="http://schemas.microsoft.com/office/drawing/2016/5/12/chartex" xmlns:cx7="http://schemas.microsoft.com/office/drawing/2016/5/13/chartex" xmlns:cx8="http://schemas.microsoft.com/office/drawing/2016/5/14/chartex" xmlns:mc="http://schemas.openxmlformats.org/markup-compatibility/2006" xmlns:aink="http://schemas.microsoft.com/office/drawing/2016/ink" xmlns:am3d="http://schemas.microsoft.com/office/drawing/2017/model3d" xmlns:o="urn:schemas-microsoft-com:office:office" xmlns:oel="http://schemas.microsoft.com/office/2019/extlst" xmlns:r="http://schemas.openxmlformats.org/officeDocument/2006/relationships" xmlns:m="http://schemas.openxmlformats.org/officeDocument/2006/math" xmlns:v="urn:schemas-microsoft-com:vml" xmlns:wp14="http://schemas.microsoft.com/office/word/2010/wordprocessingDrawing" xmlns:wp="http://schemas.openxmlformats.org/drawingml/2006/wordprocessingDrawing" xmlns:w10="urn:schemas-microsoft-com:office:word" xmlns:w="http://schemas.openxmlformats.org/wordprocessingml/2006/main" xmlns:w14="http://schemas.microsoft.com/office/word/2010/wordml" xmlns:w15="http://schemas.microsoft.com/office/word/2012/wordml" xmlns:w16cex="http://schemas.microsoft.com/office/word/2018/wordml/cex" xmlns:w16cid="http://schemas.microsoft.com/office/word/2016/wordml/cid" xmlns:w16="http://schemas.microsoft.com/office/word/2018/wordml" xmlns:w16du="http://schemas.microsoft.com/office/word/2023/wordml/word16du" xmlns:w16sdtdh="http://schemas.microsoft.com/office/word/2020/wordml/sdtdatahash" xmlns:w16sdtfl="http://schemas.microsoft.com/office/word/2024/wordml/sdtformatlock" xmlns:w16se="http://schemas.microsoft.com/office/word/2015/wordml/symex" xmlns:wpg="http://schemas.microsoft.com/office/word/2010/wordprocessingGroup" xmlns:wpi="http://schemas.microsoft.com/office/word/2010/wordprocessingInk" xmlns:wne="http://schemas.microsoft.com/office/word/2006/wordml" xmlns:wps="http://schemas.microsoft.com/office/word/2010/wordprocessingShape" mc:Ignorable="w14 w15 w16se w16cid w16 w16cex w16sdtdh w16sdtfl w16du wp14">
   <w:body>
     <w:p>
       <w:pPr>
@@ -47,21 +47,9 @@
       <w:pPr>
         <w:pStyle w:val="Listaconvietas"/>
       </w:pPr>
-      <w:proofErr w:type="spellStart"/>
       <w:r>
-        <w:t>Número</w:t>
+        <w:t>Número de identificación</w:t>
       </w:r>
-      <w:proofErr w:type="spellEnd"/>
-      <w:r>
-        <w:t xml:space="preserve"> de </w:t>
-      </w:r>
-      <w:proofErr w:type="spellStart"/>
-      <w:r>
-        <w:t>identificación</w:t>
-      </w:r>
-      <w:bookmarkStart w:id="0" w:name="_GoBack"/>
-      <w:bookmarkEnd w:id="0"/>
-      <w:proofErr w:type="spellEnd"/>
     </w:p>
     <w:p>
       <w:pPr>
@@ -129,13 +117,7 @@
         <w:rPr>
           <w:lang w:val="es-CO"/>
         </w:rPr>
-        <w:t xml:space="preserve">Resultados que se desean </w:t>
-      </w:r>
-      <w:r>
-        <w:rPr>
-          <w:lang w:val="es-CO"/>
-        </w:rPr>
-        <w:t>obtener:</w:t>
+        <w:t>Resultados que se desean obtener:</w:t>
       </w:r>
     </w:p>
     <w:p>
@@ -156,13 +138,8 @@
       <w:pPr>
         <w:pStyle w:val="Listaconvietas"/>
       </w:pPr>
-      <w:proofErr w:type="spellStart"/>
       <w:r>
-        <w:t>Clasificación</w:t>
-      </w:r>
-      <w:proofErr w:type="spellEnd"/>
-      <w:r>
-        <w:t xml:space="preserve"> del IMC</w:t>
+        <w:t>Clasificación del IMC</w:t>
       </w:r>
     </w:p>
     <w:p>
@@ -221,13 +198,8 @@
         <w:pStyle w:val="Listaconvietas"/>
       </w:pPr>
       <w:r>
-        <w:t xml:space="preserve">Base de </w:t>
+        <w:t>Base de datos</w:t>
       </w:r>
-      <w:proofErr w:type="spellStart"/>
-      <w:r>
-        <w:t>datos</w:t>
-      </w:r>
-      <w:proofErr w:type="spellEnd"/>
     </w:p>
     <w:p>
       <w:pPr>
@@ -250,10 +222,7 @@
         <w:pStyle w:val="Ttulo2"/>
       </w:pPr>
       <w:r>
-        <w:t xml:space="preserve">Fase 2: </w:t>
-      </w:r>
-      <w:r>
-        <w:t>Preparación del Entorno</w:t>
+        <w:t>Fase 2: Preparación del Entorno</w:t>
       </w:r>
     </w:p>
     <w:p>
@@ -274,13 +243,8 @@
       <w:pPr>
         <w:pStyle w:val="Listaconvietas"/>
       </w:pPr>
-      <w:proofErr w:type="spellStart"/>
       <w:r>
-        <w:t>Lenguaje</w:t>
-      </w:r>
-      <w:proofErr w:type="spellEnd"/>
-      <w:r>
-        <w:t>: Java 17</w:t>
+        <w:t>Lenguaje: Java 17</w:t>
       </w:r>
     </w:p>
     <w:p>
@@ -365,11 +329,9 @@
       <w:pPr>
         <w:pStyle w:val="Listaconvietas"/>
       </w:pPr>
-      <w:proofErr w:type="spellStart"/>
       <w:r>
         <w:t>identificación</w:t>
       </w:r>
-      <w:proofErr w:type="spellEnd"/>
     </w:p>
     <w:p>
       <w:pPr>
@@ -467,23 +429,12 @@
         <w:rPr>
           <w:lang w:val="es-CO"/>
         </w:rPr>
-        <w:t>Responsabilidad: Calcular y clasifi</w:t>
-      </w:r>
-      <w:r>
-        <w:rPr>
-          <w:lang w:val="es-CO"/>
-        </w:rPr>
-        <w:t>car el Índice de Masa Corporal.</w:t>
+        <w:t>Responsabilidad: Calcular y clasificar el Índice de Masa Corporal.</w:t>
       </w:r>
     </w:p>
     <w:p>
-      <w:proofErr w:type="spellStart"/>
       <w:r>
-        <w:t>Fórmula</w:t>
-      </w:r>
-      <w:proofErr w:type="spellEnd"/>
-      <w:r>
-        <w:t>: IMC = peso / (altura²)</w:t>
+        <w:t>Fórmula: IMC = peso / (altura²)</w:t>
       </w:r>
     </w:p>
     <w:p>
@@ -533,13 +484,7 @@
         <w:rPr>
           <w:lang w:val="es-CO"/>
         </w:rPr>
-        <w:t xml:space="preserve">Fórmula: %Grasa = </w:t>
-      </w:r>
-      <w:r>
-        <w:rPr>
-          <w:lang w:val="es-CO"/>
-        </w:rPr>
-        <w:t>(1.20 × IMC) + (0.23 × Edad) − (10.8 × Sexo) − 5.4</w:t>
+        <w:t>Fórmula: %Grasa = (1.20 × IMC) + (0.23 × Edad) − (10.8 × Sexo) − 5.4</w:t>
       </w:r>
     </w:p>
     <w:p>
@@ -559,46 +504,13 @@
       <w:pPr>
         <w:pStyle w:val="Listaconvietas"/>
       </w:pPr>
-      <w:proofErr w:type="spellStart"/>
       <w:r>
-        <w:t>Método</w:t>
-      </w:r>
-      <w:proofErr w:type="spellEnd"/>
-      <w:r>
-        <w:t xml:space="preserve">: double </w:t>
-      </w:r>
-      <w:proofErr w:type="spellStart"/>
-      <w:proofErr w:type="gramStart"/>
-      <w:r>
-        <w:t>calcularGrasa</w:t>
-      </w:r>
-      <w:proofErr w:type="spellEnd"/>
-      <w:r>
-        <w:t>(</w:t>
-      </w:r>
-      <w:proofErr w:type="gramEnd"/>
-      <w:r>
-        <w:t xml:space="preserve">double </w:t>
-      </w:r>
-      <w:proofErr w:type="spellStart"/>
-      <w:r>
-        <w:t>imc</w:t>
-      </w:r>
-      <w:proofErr w:type="spellEnd"/>
-      <w:r>
-        <w:t>, int edad, int sexo)</w:t>
+        <w:t>Método: double calcularGrasa(double imc, int edad, int sexo)</w:t>
       </w:r>
     </w:p>
     <w:p>
       <w:pPr>
         <w:pStyle w:val="Ttulo3"/>
-      </w:pPr>
-      <w:r>
-        <w:t>Clase CalculadoraICC</w:t>
-      </w:r>
-    </w:p>
-    <w:p>
-      <w:pPr>
         <w:rPr>
           <w:lang w:val="es-CO"/>
         </w:rPr>
@@ -607,134 +519,8 @@
         <w:rPr>
           <w:lang w:val="es-CO"/>
         </w:rPr>
-        <w:t>Responsabilidad: Calcular el Índice Cintura-Cadera.</w:t>
+        <w:t>Clase CalculadoraTMB</w:t>
       </w:r>
-    </w:p>
-    <w:p>
-      <w:pPr>
-        <w:rPr>
-          <w:lang w:val="es-CO"/>
-        </w:rPr>
-      </w:pPr>
-      <w:r>
-        <w:rPr>
-          <w:lang w:val="es-CO"/>
-        </w:rPr>
-        <w:t>Fórmula: ICC = cintura / ca</w:t>
-      </w:r>
-      <w:r>
-        <w:rPr>
-          <w:lang w:val="es-CO"/>
-        </w:rPr>
-        <w:t>dera</w:t>
-      </w:r>
-    </w:p>
-    <w:p>
-      <w:pPr>
-        <w:rPr>
-          <w:lang w:val="es-CO"/>
-        </w:rPr>
-      </w:pPr>
-      <w:r>
-        <w:rPr>
-          <w:lang w:val="es-CO"/>
-        </w:rPr>
-        <w:t>Interpretación: Valores mayores a 0.90 en hombres o 0.85 en mujeres indican riesgo cardiovascular.</w:t>
-      </w:r>
-    </w:p>
-    <w:p>
-      <w:pPr>
-        <w:pStyle w:val="Listaconvietas"/>
-        <w:rPr>
-          <w:lang w:val="es-CO"/>
-        </w:rPr>
-      </w:pPr>
-      <w:r>
-        <w:rPr>
-          <w:lang w:val="es-CO"/>
-        </w:rPr>
-        <w:t xml:space="preserve">Método: </w:t>
-      </w:r>
-      <w:proofErr w:type="spellStart"/>
-      <w:r>
-        <w:rPr>
-          <w:lang w:val="es-CO"/>
-        </w:rPr>
-        <w:t>double</w:t>
-      </w:r>
-      <w:proofErr w:type="spellEnd"/>
-      <w:r>
-        <w:rPr>
-          <w:lang w:val="es-CO"/>
-        </w:rPr>
-        <w:t xml:space="preserve"> </w:t>
-      </w:r>
-      <w:proofErr w:type="spellStart"/>
-      <w:proofErr w:type="gramStart"/>
-      <w:r>
-        <w:rPr>
-          <w:lang w:val="es-CO"/>
-        </w:rPr>
-        <w:t>calcularICC</w:t>
-      </w:r>
-      <w:proofErr w:type="spellEnd"/>
-      <w:r>
-        <w:rPr>
-          <w:lang w:val="es-CO"/>
-        </w:rPr>
-        <w:t>(</w:t>
-      </w:r>
-      <w:proofErr w:type="spellStart"/>
-      <w:proofErr w:type="gramEnd"/>
-      <w:r>
-        <w:rPr>
-          <w:lang w:val="es-CO"/>
-        </w:rPr>
-        <w:t>double</w:t>
-      </w:r>
-      <w:proofErr w:type="spellEnd"/>
-      <w:r>
-        <w:rPr>
-          <w:lang w:val="es-CO"/>
-        </w:rPr>
-        <w:t xml:space="preserve"> cintura, </w:t>
-      </w:r>
-      <w:proofErr w:type="spellStart"/>
-      <w:r>
-        <w:rPr>
-          <w:lang w:val="es-CO"/>
-        </w:rPr>
-        <w:t>double</w:t>
-      </w:r>
-      <w:proofErr w:type="spellEnd"/>
-      <w:r>
-        <w:rPr>
-          <w:lang w:val="es-CO"/>
-        </w:rPr>
-        <w:t xml:space="preserve"> cadera)</w:t>
-      </w:r>
-    </w:p>
-    <w:p>
-      <w:pPr>
-        <w:pStyle w:val="Ttulo3"/>
-        <w:rPr>
-          <w:lang w:val="es-CO"/>
-        </w:rPr>
-      </w:pPr>
-      <w:r>
-        <w:rPr>
-          <w:lang w:val="es-CO"/>
-        </w:rPr>
-        <w:t xml:space="preserve">Clase </w:t>
-      </w:r>
-      <w:proofErr w:type="spellStart"/>
-      <w:r>
-        <w:rPr>
-          <w:lang w:val="es-CO"/>
-        </w:rPr>
-        <w:t>CalculadoraTMB</w:t>
-      </w:r>
-      <w:proofErr w:type="spellEnd"/>
     </w:p>
     <w:p>
       <w:pPr>
@@ -759,35 +545,7 @@
         <w:rPr>
           <w:lang w:val="es-CO"/>
         </w:rPr>
-        <w:t>Fórmulas (</w:t>
-      </w:r>
-      <w:proofErr w:type="spellStart"/>
-      <w:r>
-        <w:rPr>
-          <w:lang w:val="es-CO"/>
-        </w:rPr>
-        <w:t>Mifflin-St</w:t>
-      </w:r>
-      <w:proofErr w:type="spellEnd"/>
-      <w:r>
-        <w:rPr>
-          <w:lang w:val="es-CO"/>
-        </w:rPr>
-        <w:t xml:space="preserve"> </w:t>
-      </w:r>
-      <w:proofErr w:type="spellStart"/>
-      <w:r>
-        <w:rPr>
-          <w:lang w:val="es-CO"/>
-        </w:rPr>
-        <w:t>Jeor</w:t>
-      </w:r>
-      <w:proofErr w:type="spellEnd"/>
-      <w:r>
-        <w:rPr>
-          <w:lang w:val="es-CO"/>
-        </w:rPr>
-        <w:t>):</w:t>
+        <w:t>Fórmulas (Mifflin-St Jeor):</w:t>
       </w:r>
       <w:r>
         <w:rPr>
@@ -808,180 +566,17 @@
       <w:pPr>
         <w:pStyle w:val="Listaconvietas"/>
       </w:pPr>
-      <w:proofErr w:type="spellStart"/>
       <w:r>
-        <w:t>Método</w:t>
-      </w:r>
-      <w:proofErr w:type="spellEnd"/>
-      <w:r>
-        <w:t xml:space="preserve">: double </w:t>
-      </w:r>
-      <w:proofErr w:type="spellStart"/>
-      <w:proofErr w:type="gramStart"/>
-      <w:r>
-        <w:t>calcularTMB</w:t>
-      </w:r>
-      <w:proofErr w:type="spellEnd"/>
-      <w:r>
-        <w:t>(</w:t>
-      </w:r>
-      <w:proofErr w:type="gramEnd"/>
-      <w:r>
-        <w:t>double peso, double altura, int edad, String sexo)</w:t>
+        <w:t>Método: double calcularTMB(double peso, double altura, int edad, String sexo)</w:t>
       </w:r>
     </w:p>
     <w:p>
       <w:pPr>
-        <w:pStyle w:val="Ttulo3"/>
+        <w:pStyle w:val="Ttulo2"/>
       </w:pPr>
       <w:r>
-        <w:lastRenderedPageBreak/>
-        <w:t>Clase CalculadoraMasaLibreGrasa</w:t>
+        <w:t>Fase 4: Interfaz Gráfica</w:t>
       </w:r>
-    </w:p>
-    <w:p>
-      <w:pPr>
-        <w:rPr>
-          <w:lang w:val="es-CO"/>
-        </w:rPr>
-      </w:pPr>
-      <w:r>
-        <w:rPr>
-          <w:lang w:val="es-CO"/>
-        </w:rPr>
-        <w:t xml:space="preserve">Responsabilidad: </w:t>
-      </w:r>
-      <w:r>
-        <w:rPr>
-          <w:lang w:val="es-CO"/>
-        </w:rPr>
-        <w:t>Calcular el índice de masa libre de grasa.</w:t>
-      </w:r>
-    </w:p>
-    <w:p>
-      <w:pPr>
-        <w:rPr>
-          <w:lang w:val="es-CO"/>
-        </w:rPr>
-      </w:pPr>
-      <w:r>
-        <w:rPr>
-          <w:lang w:val="es-CO"/>
-        </w:rPr>
-        <w:t>Fórmula: Masa Libre de Grasa = peso × (1 − %grasa/100)</w:t>
-      </w:r>
-    </w:p>
-    <w:p>
-      <w:pPr>
-        <w:pStyle w:val="Listaconvietas"/>
-        <w:rPr>
-          <w:lang w:val="es-CO"/>
-        </w:rPr>
-      </w:pPr>
-      <w:r>
-        <w:rPr>
-          <w:lang w:val="es-CO"/>
-        </w:rPr>
-        <w:t xml:space="preserve">Método: </w:t>
-      </w:r>
-      <w:proofErr w:type="spellStart"/>
-      <w:r>
-        <w:rPr>
-          <w:lang w:val="es-CO"/>
-        </w:rPr>
-        <w:t>double</w:t>
-      </w:r>
-      <w:proofErr w:type="spellEnd"/>
-      <w:r>
-        <w:rPr>
-          <w:lang w:val="es-CO"/>
-        </w:rPr>
-        <w:t xml:space="preserve"> </w:t>
-      </w:r>
-      <w:proofErr w:type="spellStart"/>
-      <w:proofErr w:type="gramStart"/>
-      <w:r>
-        <w:rPr>
-          <w:lang w:val="es-CO"/>
-        </w:rPr>
-        <w:t>calcularMasaLibre</w:t>
-      </w:r>
-      <w:proofErr w:type="spellEnd"/>
-      <w:r>
-        <w:rPr>
-          <w:lang w:val="es-CO"/>
-        </w:rPr>
-        <w:t>(</w:t>
-      </w:r>
-      <w:proofErr w:type="spellStart"/>
-      <w:proofErr w:type="gramEnd"/>
-      <w:r>
-        <w:rPr>
-          <w:lang w:val="es-CO"/>
-        </w:rPr>
-        <w:t>double</w:t>
-      </w:r>
-      <w:proofErr w:type="spellEnd"/>
-      <w:r>
-        <w:rPr>
-          <w:lang w:val="es-CO"/>
-        </w:rPr>
-        <w:t xml:space="preserve"> peso, </w:t>
-      </w:r>
-      <w:proofErr w:type="spellStart"/>
-      <w:r>
-        <w:rPr>
-          <w:lang w:val="es-CO"/>
-        </w:rPr>
-        <w:t>double</w:t>
-      </w:r>
-      <w:proofErr w:type="spellEnd"/>
-      <w:r>
-        <w:rPr>
-          <w:lang w:val="es-CO"/>
-        </w:rPr>
-        <w:t xml:space="preserve"> </w:t>
-      </w:r>
-      <w:proofErr w:type="spellStart"/>
-      <w:r>
-        <w:rPr>
-          <w:lang w:val="es-CO"/>
-        </w:rPr>
-        <w:t>porcentajeGrasa</w:t>
-      </w:r>
-      <w:proofErr w:type="spellEnd"/>
-      <w:r>
-        <w:rPr>
-          <w:lang w:val="es-CO"/>
-        </w:rPr>
-        <w:t>)</w:t>
-      </w:r>
-    </w:p>
-    <w:p>
-      <w:pPr>
-        <w:pStyle w:val="Ttulo2"/>
-      </w:pPr>
-      <w:proofErr w:type="spellStart"/>
-      <w:r>
-        <w:t>Fase</w:t>
-      </w:r>
-      <w:proofErr w:type="spellEnd"/>
-      <w:r>
-        <w:t xml:space="preserve"> 4: </w:t>
-      </w:r>
-      <w:proofErr w:type="spellStart"/>
-      <w:r>
-        <w:t>Interfaz</w:t>
-      </w:r>
-      <w:proofErr w:type="spellEnd"/>
-      <w:r>
-        <w:t xml:space="preserve"> </w:t>
-      </w:r>
-      <w:proofErr w:type="spellStart"/>
-      <w:r>
-        <w:t>Gráfica</w:t>
-      </w:r>
-      <w:proofErr w:type="spellEnd"/>
     </w:p>
     <w:p>
       <w:pPr>
@@ -1002,46 +597,16 @@
         <w:rPr>
           <w:lang w:val="es-CO"/>
         </w:rPr>
-        <w:t xml:space="preserve">Campos </w:t>
-      </w:r>
-      <w:proofErr w:type="spellStart"/>
-      <w:r>
-        <w:rPr>
-          <w:lang w:val="es-CO"/>
-        </w:rPr>
-        <w:t>JTextField</w:t>
-      </w:r>
-      <w:proofErr w:type="spellEnd"/>
-      <w:r>
-        <w:rPr>
-          <w:lang w:val="es-CO"/>
-        </w:rPr>
-        <w:t xml:space="preserve"> para peso, </w:t>
-      </w:r>
-      <w:r>
-        <w:rPr>
-          <w:lang w:val="es-CO"/>
-        </w:rPr>
-        <w:t>altura, edad, cintura y cadera</w:t>
+        <w:t>Campos JTextField para peso, altura, edad, cintura y cadera</w:t>
       </w:r>
     </w:p>
     <w:p>
       <w:pPr>
         <w:pStyle w:val="Listaconvietas"/>
       </w:pPr>
-      <w:proofErr w:type="spellStart"/>
       <w:r>
-        <w:t>JComboBox</w:t>
+        <w:t>JComboBox para sexo</w:t>
       </w:r>
-      <w:proofErr w:type="spellEnd"/>
-      <w:r>
-        <w:t xml:space="preserve"> para </w:t>
-      </w:r>
-      <w:proofErr w:type="spellStart"/>
-      <w:r>
-        <w:t>sexo</w:t>
-      </w:r>
-      <w:proofErr w:type="spellEnd"/>
     </w:p>
     <w:p>
       <w:pPr>
@@ -1070,76 +635,21 @@
         <w:rPr>
           <w:lang w:val="es-CO"/>
         </w:rPr>
-        <w:t xml:space="preserve">Uso de </w:t>
+        <w:t>Uso de GridLayout o BoxLayout (no usar null layout)</w:t>
       </w:r>
-      <w:proofErr w:type="spellStart"/>
+    </w:p>
+    <w:p>
+      <w:pPr>
+        <w:pStyle w:val="Ttulo2"/>
+        <w:rPr>
+          <w:lang w:val="es-CO"/>
+        </w:rPr>
+      </w:pPr>
       <w:r>
         <w:rPr>
           <w:lang w:val="es-CO"/>
         </w:rPr>
-        <w:t>GridLayout</w:t>
-      </w:r>
-      <w:proofErr w:type="spellEnd"/>
-      <w:r>
-        <w:rPr>
-          <w:lang w:val="es-CO"/>
-        </w:rPr>
-        <w:t xml:space="preserve"> o </w:t>
-      </w:r>
-      <w:proofErr w:type="spellStart"/>
-      <w:r>
-        <w:rPr>
-          <w:lang w:val="es-CO"/>
-        </w:rPr>
-        <w:t>BoxLayout</w:t>
-      </w:r>
-      <w:proofErr w:type="spellEnd"/>
-      <w:r>
-        <w:rPr>
-          <w:lang w:val="es-CO"/>
-        </w:rPr>
-        <w:t xml:space="preserve"> (no usar </w:t>
-      </w:r>
-      <w:proofErr w:type="spellStart"/>
-      <w:r>
-        <w:rPr>
-          <w:lang w:val="es-CO"/>
-        </w:rPr>
-        <w:t>null</w:t>
-      </w:r>
-      <w:proofErr w:type="spellEnd"/>
-      <w:r>
-        <w:rPr>
-          <w:lang w:val="es-CO"/>
-        </w:rPr>
-        <w:t xml:space="preserve"> </w:t>
-      </w:r>
-      <w:proofErr w:type="spellStart"/>
-      <w:r>
-        <w:rPr>
-          <w:lang w:val="es-CO"/>
-        </w:rPr>
-        <w:t>layout</w:t>
-      </w:r>
-      <w:proofErr w:type="spellEnd"/>
-      <w:r>
-        <w:rPr>
-          <w:lang w:val="es-CO"/>
-        </w:rPr>
-        <w:t>)</w:t>
-      </w:r>
-    </w:p>
-    <w:p>
-      <w:pPr>
-        <w:pStyle w:val="Ttulo2"/>
-        <w:rPr>
-          <w:lang w:val="es-CO"/>
-        </w:rPr>
-      </w:pPr>
-      <w:r>
-        <w:rPr>
-          <w:lang w:val="es-CO"/>
-        </w:rPr>
+        <w:lastRenderedPageBreak/>
         <w:t>Fase 5: Validaciones y Manejo de Errores</w:t>
       </w:r>
     </w:p>
@@ -1180,10 +690,7 @@
         <w:pStyle w:val="Listaconvietas"/>
       </w:pPr>
       <w:r>
-        <w:t xml:space="preserve">Capturar </w:t>
-      </w:r>
-      <w:r>
-        <w:t>NumberFormatException</w:t>
+        <w:t>Capturar NumberFormatException</w:t>
       </w:r>
     </w:p>
     <w:p>
@@ -1303,59 +810,10 @@
         <w:rPr>
           <w:lang w:val="es-CO"/>
         </w:rPr>
-        <w:t xml:space="preserve">Primero implementar la lógica sin interfaz gráfica (con </w:t>
+        <w:t xml:space="preserve">Primero implementar la lógica sin interfaz gráfica (con main y System.out.println). </w:t>
       </w:r>
-      <w:proofErr w:type="spellStart"/>
       <w:r>
-        <w:rPr>
-          <w:lang w:val="es-CO"/>
-        </w:rPr>
-        <w:t>main</w:t>
-      </w:r>
-      <w:proofErr w:type="spellEnd"/>
-      <w:r>
-        <w:rPr>
-          <w:lang w:val="es-CO"/>
-        </w:rPr>
-        <w:t xml:space="preserve"> y </w:t>
-      </w:r>
-      <w:proofErr w:type="spellStart"/>
-      <w:r>
-        <w:rPr>
-          <w:lang w:val="es-CO"/>
-        </w:rPr>
-        <w:t>System.out.println</w:t>
-      </w:r>
-      <w:proofErr w:type="spellEnd"/>
-      <w:r>
-        <w:rPr>
-          <w:lang w:val="es-CO"/>
-        </w:rPr>
-        <w:t xml:space="preserve">). </w:t>
-      </w:r>
-      <w:proofErr w:type="spellStart"/>
-      <w:r>
-        <w:t>Luego</w:t>
-      </w:r>
-      <w:proofErr w:type="spellEnd"/>
-      <w:r>
-        <w:t xml:space="preserve"> </w:t>
-      </w:r>
-      <w:proofErr w:type="spellStart"/>
-      <w:r>
-        <w:t>integrar</w:t>
-      </w:r>
-      <w:proofErr w:type="spellEnd"/>
-      <w:r>
-        <w:t xml:space="preserve"> la </w:t>
-      </w:r>
-      <w:proofErr w:type="spellStart"/>
-      <w:r>
-        <w:t>interfaz</w:t>
-      </w:r>
-      <w:proofErr w:type="spellEnd"/>
-      <w:r>
-        <w:t xml:space="preserve"> Swing.</w:t>
+        <w:t>Luego integrar la interfaz Swing.</w:t>
       </w:r>
     </w:p>
     <w:sectPr>
@@ -1369,7 +827,7 @@
 </file>
 
 <file path=word/numbering.xml><?xml version="1.0" encoding="utf-8"?>
-<w:numbering xmlns:wpc="http://schemas.microsoft.com/office/word/2010/wordprocessingCanvas" xmlns:cx="http://schemas.microsoft.com/office/drawing/2014/chartex" xmlns:cx1="http://schemas.microsoft.com/office/drawing/2015/9/8/chartex" xmlns:cx2="http://schemas.microsoft.com/office/drawing/2015/10/21/chartex" xmlns:cx3="http://schemas.microsoft.com/office/drawing/2016/5/9/chartex" xmlns:cx4="http://schemas.microsoft.com/office/drawing/2016/5/10/chartex" xmlns:cx5="http://schemas.microsoft.com/office/drawing/2016/5/11/chartex" xmlns:cx6="http://schemas.microsoft.com/office/drawing/2016/5/12/chartex" xmlns:cx7="http://schemas.microsoft.com/office/drawing/2016/5/13/chartex" xmlns:cx8="http://schemas.microsoft.com/office/drawing/2016/5/14/chartex" xmlns:mc="http://schemas.openxmlformats.org/markup-compatibility/2006" xmlns:aink="http://schemas.microsoft.com/office/drawing/2016/ink" xmlns:am3d="http://schemas.microsoft.com/office/drawing/2017/model3d" xmlns:o="urn:schemas-microsoft-com:office:office" xmlns:r="http://schemas.openxmlformats.org/officeDocument/2006/relationships" xmlns:m="http://schemas.openxmlformats.org/officeDocument/2006/math" xmlns:v="urn:schemas-microsoft-com:vml" xmlns:wp14="http://schemas.microsoft.com/office/word/2010/wordprocessingDrawing" xmlns:wp="http://schemas.openxmlformats.org/drawingml/2006/wordprocessingDrawing" xmlns:w10="urn:schemas-microsoft-com:office:word" xmlns:w="http://schemas.openxmlformats.org/wordprocessingml/2006/main" xmlns:w14="http://schemas.microsoft.com/office/word/2010/wordml" xmlns:w15="http://schemas.microsoft.com/office/word/2012/wordml" xmlns:w16cid="http://schemas.microsoft.com/office/word/2016/wordml/cid" xmlns:w16se="http://schemas.microsoft.com/office/word/2015/wordml/symex" xmlns:wpg="http://schemas.microsoft.com/office/word/2010/wordprocessingGroup" xmlns:wpi="http://schemas.microsoft.com/office/word/2010/wordprocessingInk" xmlns:wne="http://schemas.microsoft.com/office/word/2006/wordml" xmlns:wps="http://schemas.microsoft.com/office/word/2010/wordprocessingShape" mc:Ignorable="w14 w15 w16se w16cid wp14">
+<w:numbering xmlns:wpc="http://schemas.microsoft.com/office/word/2010/wordprocessingCanvas" xmlns:cx="http://schemas.microsoft.com/office/drawing/2014/chartex" xmlns:cx1="http://schemas.microsoft.com/office/drawing/2015/9/8/chartex" xmlns:cx2="http://schemas.microsoft.com/office/drawing/2015/10/21/chartex" xmlns:cx3="http://schemas.microsoft.com/office/drawing/2016/5/9/chartex" xmlns:cx4="http://schemas.microsoft.com/office/drawing/2016/5/10/chartex" xmlns:cx5="http://schemas.microsoft.com/office/drawing/2016/5/11/chartex" xmlns:cx6="http://schemas.microsoft.com/office/drawing/2016/5/12/chartex" xmlns:cx7="http://schemas.microsoft.com/office/drawing/2016/5/13/chartex" xmlns:cx8="http://schemas.microsoft.com/office/drawing/2016/5/14/chartex" xmlns:mc="http://schemas.openxmlformats.org/markup-compatibility/2006" xmlns:aink="http://schemas.microsoft.com/office/drawing/2016/ink" xmlns:am3d="http://schemas.microsoft.com/office/drawing/2017/model3d" xmlns:o="urn:schemas-microsoft-com:office:office" xmlns:oel="http://schemas.microsoft.com/office/2019/extlst" xmlns:r="http://schemas.openxmlformats.org/officeDocument/2006/relationships" xmlns:m="http://schemas.openxmlformats.org/officeDocument/2006/math" xmlns:v="urn:schemas-microsoft-com:vml" xmlns:wp14="http://schemas.microsoft.com/office/word/2010/wordprocessingDrawing" xmlns:wp="http://schemas.openxmlformats.org/drawingml/2006/wordprocessingDrawing" xmlns:w10="urn:schemas-microsoft-com:office:word" xmlns:w="http://schemas.openxmlformats.org/wordprocessingml/2006/main" xmlns:w14="http://schemas.microsoft.com/office/word/2010/wordml" xmlns:w15="http://schemas.microsoft.com/office/word/2012/wordml" xmlns:w16cex="http://schemas.microsoft.com/office/word/2018/wordml/cex" xmlns:w16cid="http://schemas.microsoft.com/office/word/2016/wordml/cid" xmlns:w16="http://schemas.microsoft.com/office/word/2018/wordml" xmlns:w16du="http://schemas.microsoft.com/office/word/2023/wordml/word16du" xmlns:w16sdtdh="http://schemas.microsoft.com/office/word/2020/wordml/sdtdatahash" xmlns:w16sdtfl="http://schemas.microsoft.com/office/word/2024/wordml/sdtformatlock" xmlns:w16se="http://schemas.microsoft.com/office/word/2015/wordml/symex" xmlns:wpg="http://schemas.microsoft.com/office/word/2010/wordprocessingGroup" xmlns:wpi="http://schemas.microsoft.com/office/word/2010/wordprocessingInk" xmlns:wne="http://schemas.microsoft.com/office/word/2006/wordml" xmlns:wps="http://schemas.microsoft.com/office/word/2010/wordprocessingShape" mc:Ignorable="w14 w15 w16se w16cid w16 w16cex w16sdtdh w16sdtfl w16du wp14">
   <w:abstractNum w:abstractNumId="0" w15:restartNumberingAfterBreak="0">
     <w:nsid w:val="FFFFFF7C"/>
     <w:multiLevelType w:val="singleLevel"/>
@@ -1541,38 +999,38 @@
       </w:rPr>
     </w:lvl>
   </w:abstractNum>
-  <w:num w:numId="1">
+  <w:num w:numId="1" w16cid:durableId="111048864">
     <w:abstractNumId w:val="8"/>
   </w:num>
-  <w:num w:numId="2">
+  <w:num w:numId="2" w16cid:durableId="397438898">
     <w:abstractNumId w:val="6"/>
   </w:num>
-  <w:num w:numId="3">
+  <w:num w:numId="3" w16cid:durableId="677123102">
     <w:abstractNumId w:val="5"/>
   </w:num>
-  <w:num w:numId="4">
+  <w:num w:numId="4" w16cid:durableId="995840820">
     <w:abstractNumId w:val="4"/>
   </w:num>
-  <w:num w:numId="5">
+  <w:num w:numId="5" w16cid:durableId="209996833">
     <w:abstractNumId w:val="7"/>
   </w:num>
-  <w:num w:numId="6">
+  <w:num w:numId="6" w16cid:durableId="109907735">
     <w:abstractNumId w:val="3"/>
   </w:num>
-  <w:num w:numId="7">
+  <w:num w:numId="7" w16cid:durableId="649602971">
     <w:abstractNumId w:val="2"/>
   </w:num>
-  <w:num w:numId="8">
+  <w:num w:numId="8" w16cid:durableId="17243359">
     <w:abstractNumId w:val="1"/>
   </w:num>
-  <w:num w:numId="9">
+  <w:num w:numId="9" w16cid:durableId="1229222948">
     <w:abstractNumId w:val="0"/>
   </w:num>
 </w:numbering>
 </file>
 
 <file path=word/styles.xml><?xml version="1.0" encoding="utf-8"?>
-<w:styles xmlns:mc="http://schemas.openxmlformats.org/markup-compatibility/2006" xmlns:r="http://schemas.openxmlformats.org/officeDocument/2006/relationships" xmlns:w="http://schemas.openxmlformats.org/wordprocessingml/2006/main" xmlns:w14="http://schemas.microsoft.com/office/word/2010/wordml" xmlns:w15="http://schemas.microsoft.com/office/word/2012/wordml" xmlns:w16cid="http://schemas.microsoft.com/office/word/2016/wordml/cid" xmlns:w16se="http://schemas.microsoft.com/office/word/2015/wordml/symex" mc:Ignorable="w14 w15 w16se w16cid">
+<w:styles xmlns:mc="http://schemas.openxmlformats.org/markup-compatibility/2006" xmlns:r="http://schemas.openxmlformats.org/officeDocument/2006/relationships" xmlns:w="http://schemas.openxmlformats.org/wordprocessingml/2006/main" xmlns:w14="http://schemas.microsoft.com/office/word/2010/wordml" xmlns:w15="http://schemas.microsoft.com/office/word/2012/wordml" xmlns:w16cex="http://schemas.microsoft.com/office/word/2018/wordml/cex" xmlns:w16cid="http://schemas.microsoft.com/office/word/2016/wordml/cid" xmlns:w16="http://schemas.microsoft.com/office/word/2018/wordml" xmlns:w16du="http://schemas.microsoft.com/office/word/2023/wordml/word16du" xmlns:w16sdtdh="http://schemas.microsoft.com/office/word/2020/wordml/sdtdatahash" xmlns:w16sdtfl="http://schemas.microsoft.com/office/word/2024/wordml/sdtformatlock" xmlns:w16se="http://schemas.microsoft.com/office/word/2015/wordml/symex" mc:Ignorable="w14 w15 w16se w16cid w16 w16cex w16sdtdh w16sdtfl w16du">
   <w:docDefaults>
     <w:rPrDefault>
       <w:rPr>
@@ -1588,7 +1046,7 @@
       </w:pPr>
     </w:pPrDefault>
   </w:docDefaults>
-  <w:latentStyles w:defLockedState="0" w:defUIPriority="99" w:defSemiHidden="0" w:defUnhideWhenUsed="0" w:defQFormat="0" w:count="375">
+  <w:latentStyles w:defLockedState="0" w:defUIPriority="99" w:defSemiHidden="0" w:defUnhideWhenUsed="0" w:defQFormat="0" w:count="376">
     <w:lsdException w:name="Normal" w:uiPriority="0" w:qFormat="1"/>
     <w:lsdException w:name="heading 1" w:uiPriority="9" w:qFormat="1"/>
     <w:lsdException w:name="heading 2" w:semiHidden="1" w:uiPriority="9" w:unhideWhenUsed="1" w:qFormat="1"/>
@@ -1856,10 +1314,6 @@
     <w:lsdException w:name="Book Title" w:uiPriority="33" w:qFormat="1"/>
     <w:lsdException w:name="Bibliography" w:semiHidden="1" w:uiPriority="37" w:unhideWhenUsed="1"/>
     <w:lsdException w:name="TOC Heading" w:semiHidden="1" w:uiPriority="39" w:unhideWhenUsed="1" w:qFormat="1"/>
-    <w:lsdException w:name="Grid Table Light" w:semiHidden="1" w:unhideWhenUsed="1"/>
-    <w:lsdException w:name="Grid Table 1 Light" w:semiHidden="1" w:unhideWhenUsed="1"/>
-    <w:lsdException w:name="Grid Table 2" w:semiHidden="1" w:unhideWhenUsed="1"/>
-    <w:lsdException w:name="Grid Table 3" w:semiHidden="1" w:unhideWhenUsed="1"/>
     <w:lsdException w:name="Grid Table 4" w:uiPriority="49"/>
     <w:lsdException w:name="Grid Table 5 Dark" w:uiPriority="50"/>
     <w:lsdException w:name="Grid Table 6 Colorful" w:uiPriority="51"/>
@@ -1959,6 +1413,7 @@
     <w:lsdException w:name="Smart Hyperlink" w:semiHidden="1" w:unhideWhenUsed="1"/>
     <w:lsdException w:name="Hashtag" w:semiHidden="1" w:unhideWhenUsed="1"/>
     <w:lsdException w:name="Unresolved Mention" w:semiHidden="1" w:unhideWhenUsed="1"/>
+    <w:lsdException w:name="Smart Link" w:semiHidden="1" w:unhideWhenUsed="1"/>
   </w:latentStyles>
   <w:style w:type="paragraph" w:default="1" w:styleId="Normal">
     <w:name w:val="Normal"/>

</xml_diff>